<commit_message>
technical documentation new diagram
</commit_message>
<xml_diff>
--- a/documentation/Technical Documentation.docx
+++ b/documentation/Technical Documentation.docx
@@ -5173,13 +5173,16 @@
       </w:r>
       <w:r>
         <w:rPr>
+          <w:rFonts w:ascii="Segoe UI" w:eastAsia="Times New Roman" w:hAnsi="Segoe UI" w:cs="Segoe UI"/>
           <w:noProof/>
+          <w:color w:val="1F2328"/>
+          <w:kern w:val="0"/>
         </w:rPr>
         <w:drawing>
-          <wp:inline distT="0" distB="0" distL="0" distR="0" wp14:anchorId="3E8437E9" wp14:editId="70F6D30F">
-            <wp:extent cx="4630515" cy="2806504"/>
-            <wp:effectExtent l="0" t="0" r="5080" b="635"/>
-            <wp:docPr id="1805602626" name="Picture 1" descr="A diagram of a website&#10;&#10;Description automatically generated"/>
+          <wp:inline distT="0" distB="0" distL="0" distR="0" wp14:anchorId="23BF2A33" wp14:editId="7D55B9AB">
+            <wp:extent cx="4874456" cy="3957371"/>
+            <wp:effectExtent l="0" t="0" r="2540" b="5080"/>
+            <wp:docPr id="1007237598" name="Picture 1" descr="A diagram of a website&#10;&#10;Description automatically generated"/>
             <wp:cNvGraphicFramePr>
               <a:graphicFrameLocks xmlns:a="http://schemas.openxmlformats.org/drawingml/2006/main" noChangeAspect="1"/>
             </wp:cNvGraphicFramePr>
@@ -5187,11 +5190,17 @@
               <a:graphicData uri="http://schemas.openxmlformats.org/drawingml/2006/picture">
                 <pic:pic xmlns:pic="http://schemas.openxmlformats.org/drawingml/2006/picture">
                   <pic:nvPicPr>
-                    <pic:cNvPr id="1805602626" name="Picture 1" descr="A diagram of a website&#10;&#10;Description automatically generated"/>
+                    <pic:cNvPr id="1007237598" name="Picture 1" descr="A diagram of a website&#10;&#10;Description automatically generated"/>
                     <pic:cNvPicPr/>
                   </pic:nvPicPr>
                   <pic:blipFill>
-                    <a:blip r:embed="rId6"/>
+                    <a:blip r:embed="rId6" cstate="print">
+                      <a:extLst>
+                        <a:ext uri="{28A0092B-C50C-407E-A947-70E740481C1C}">
+                          <a14:useLocalDpi xmlns:a14="http://schemas.microsoft.com/office/drawing/2010/main" val="0"/>
+                        </a:ext>
+                      </a:extLst>
+                    </a:blip>
                     <a:stretch>
                       <a:fillRect/>
                     </a:stretch>
@@ -5199,7 +5208,7 @@
                   <pic:spPr>
                     <a:xfrm>
                       <a:off x="0" y="0"/>
-                      <a:ext cx="4793809" cy="2905474"/>
+                      <a:ext cx="4884034" cy="3965147"/>
                     </a:xfrm>
                     <a:prstGeom prst="rect">
                       <a:avLst/>
@@ -5585,6 +5594,7 @@
           <w:szCs w:val="21"/>
           <w14:ligatures w14:val="none"/>
         </w:rPr>
+        <w:lastRenderedPageBreak/>
         <w:t>Role</w:t>
       </w:r>
       <w:r>
@@ -5701,7 +5711,6 @@
           <w:szCs w:val="21"/>
           <w14:ligatures w14:val="none"/>
         </w:rPr>
-        <w:lastRenderedPageBreak/>
         <w:t>Role</w:t>
       </w:r>
       <w:r>
@@ -6276,6 +6285,7 @@
           <w:kern w:val="0"/>
           <w14:ligatures w14:val="none"/>
         </w:rPr>
+        <w:lastRenderedPageBreak/>
         <w:t>Localization Constraints:</w:t>
       </w:r>
       <w:r>

</xml_diff>

<commit_message>
contact form adjustments in documentation
</commit_message>
<xml_diff>
--- a/documentation/Technical Documentation.docx
+++ b/documentation/Technical Documentation.docx
@@ -5505,12 +5505,14 @@
     </w:p>
     <w:p>
       <w:pPr>
+        <w:shd w:val="clear" w:color="auto" w:fill="FFFFFF"/>
         <w:spacing w:before="360" w:after="240" w:line="240" w:lineRule="auto"/>
         <w:outlineLvl w:val="1"/>
         <w:rPr>
           <w:rFonts w:ascii="Segoe UI" w:eastAsia="Times New Roman" w:hAnsi="Segoe UI" w:cs="Segoe UI"/>
           <w:b/>
           <w:bCs/>
+          <w:color w:val="1F2328"/>
           <w:kern w:val="0"/>
           <w:sz w:val="36"/>
           <w:szCs w:val="36"/>
@@ -5522,14 +5524,673 @@
           <w:rFonts w:ascii="Segoe UI" w:eastAsia="Times New Roman" w:hAnsi="Segoe UI" w:cs="Segoe UI"/>
           <w:b/>
           <w:bCs/>
+          <w:color w:val="1F2328"/>
           <w:kern w:val="0"/>
           <w:sz w:val="36"/>
           <w:szCs w:val="36"/>
           <w14:ligatures w14:val="none"/>
         </w:rPr>
-        <w:t>Project Team</w:t>
-      </w:r>
-      <w:r>
+        <w:t>Contact Form</w:t>
+      </w:r>
+    </w:p>
+    <w:p>
+      <w:pPr>
+        <w:pStyle w:val="code-line"/>
+        <w:spacing w:before="0" w:beforeAutospacing="0" w:after="240" w:afterAutospacing="0"/>
+        <w:rPr>
+          <w:rFonts w:ascii="Segoe UI" w:hAnsi="Segoe UI" w:cs="Segoe UI"/>
+          <w:sz w:val="21"/>
+          <w:szCs w:val="21"/>
+        </w:rPr>
+      </w:pPr>
+      <w:r>
+        <w:rPr>
+          <w:rFonts w:ascii="Segoe UI" w:hAnsi="Segoe UI" w:cs="Segoe UI"/>
+          <w:sz w:val="21"/>
+          <w:szCs w:val="21"/>
+        </w:rPr>
+        <w:t>The contact form uses the EmailJS service to relay outgoing messages.</w:t>
+      </w:r>
+    </w:p>
+    <w:p>
+      <w:pPr>
+        <w:pStyle w:val="code-line"/>
+        <w:numPr>
+          <w:ilvl w:val="0"/>
+          <w:numId w:val="15"/>
+        </w:numPr>
+        <w:rPr>
+          <w:rFonts w:ascii="Segoe UI" w:hAnsi="Segoe UI" w:cs="Segoe UI"/>
+          <w:sz w:val="21"/>
+          <w:szCs w:val="21"/>
+        </w:rPr>
+      </w:pPr>
+      <w:r>
+        <w:rPr>
+          <w:rFonts w:ascii="Segoe UI" w:hAnsi="Segoe UI" w:cs="Segoe UI"/>
+          <w:sz w:val="21"/>
+          <w:szCs w:val="21"/>
+        </w:rPr>
+        <w:lastRenderedPageBreak/>
+        <w:t>website: </w:t>
+      </w:r>
+      <w:hyperlink r:id="rId7" w:tooltip="https://www.emailjs.com" w:history="1">
+        <w:r>
+          <w:rPr>
+            <w:rStyle w:val="Hyperlink"/>
+            <w:rFonts w:ascii="Segoe UI" w:eastAsiaTheme="majorEastAsia" w:hAnsi="Segoe UI" w:cs="Segoe UI"/>
+            <w:color w:val="auto"/>
+            <w:sz w:val="21"/>
+            <w:szCs w:val="21"/>
+          </w:rPr>
+          <w:t>https://www.emailjs.com</w:t>
+        </w:r>
+      </w:hyperlink>
+    </w:p>
+    <w:p>
+      <w:pPr>
+        <w:pStyle w:val="code-line"/>
+        <w:numPr>
+          <w:ilvl w:val="0"/>
+          <w:numId w:val="15"/>
+        </w:numPr>
+        <w:rPr>
+          <w:rFonts w:ascii="Segoe UI" w:hAnsi="Segoe UI" w:cs="Segoe UI"/>
+          <w:sz w:val="21"/>
+          <w:szCs w:val="21"/>
+        </w:rPr>
+      </w:pPr>
+      <w:r>
+        <w:rPr>
+          <w:rFonts w:ascii="Segoe UI" w:hAnsi="Segoe UI" w:cs="Segoe UI"/>
+          <w:sz w:val="21"/>
+          <w:szCs w:val="21"/>
+        </w:rPr>
+        <w:t>username: </w:t>
+      </w:r>
+      <w:hyperlink r:id="rId8" w:tooltip="mailto:infinita.productions.uk@gmail.com" w:history="1">
+        <w:r>
+          <w:rPr>
+            <w:rStyle w:val="Hyperlink"/>
+            <w:rFonts w:ascii="Segoe UI" w:eastAsiaTheme="majorEastAsia" w:hAnsi="Segoe UI" w:cs="Segoe UI"/>
+            <w:color w:val="auto"/>
+            <w:sz w:val="21"/>
+            <w:szCs w:val="21"/>
+          </w:rPr>
+          <w:t>infinita.productions.uk@gmail.com</w:t>
+        </w:r>
+      </w:hyperlink>
+      <w:r>
+        <w:rPr>
+          <w:rFonts w:ascii="Segoe UI" w:hAnsi="Segoe UI" w:cs="Segoe UI"/>
+          <w:sz w:val="21"/>
+          <w:szCs w:val="21"/>
+        </w:rPr>
+        <w:t> / password: (same as one.com)</w:t>
+      </w:r>
+    </w:p>
+    <w:p>
+      <w:pPr>
+        <w:pStyle w:val="code-line"/>
+        <w:numPr>
+          <w:ilvl w:val="0"/>
+          <w:numId w:val="15"/>
+        </w:numPr>
+        <w:rPr>
+          <w:rFonts w:ascii="Segoe UI" w:hAnsi="Segoe UI" w:cs="Segoe UI"/>
+          <w:sz w:val="21"/>
+          <w:szCs w:val="21"/>
+        </w:rPr>
+      </w:pPr>
+      <w:r>
+        <w:rPr>
+          <w:rFonts w:ascii="Segoe UI" w:hAnsi="Segoe UI" w:cs="Segoe UI"/>
+          <w:sz w:val="21"/>
+          <w:szCs w:val="21"/>
+        </w:rPr>
+        <w:t>email messages will be sent from a Gmail account: </w:t>
+      </w:r>
+      <w:hyperlink r:id="rId9" w:tooltip="mailto:infinita.productions.uk@gmail.com" w:history="1">
+        <w:r>
+          <w:rPr>
+            <w:rStyle w:val="Hyperlink"/>
+            <w:rFonts w:ascii="Segoe UI" w:eastAsiaTheme="majorEastAsia" w:hAnsi="Segoe UI" w:cs="Segoe UI"/>
+            <w:color w:val="auto"/>
+            <w:sz w:val="21"/>
+            <w:szCs w:val="21"/>
+          </w:rPr>
+          <w:t>infinita.productions.uk@gmail.com</w:t>
+        </w:r>
+      </w:hyperlink>
+      <w:r>
+        <w:rPr>
+          <w:rFonts w:ascii="Segoe UI" w:hAnsi="Segoe UI" w:cs="Segoe UI"/>
+          <w:sz w:val="21"/>
+          <w:szCs w:val="21"/>
+        </w:rPr>
+        <w:t> (Gmail password also the same as one.com)</w:t>
+      </w:r>
+    </w:p>
+    <w:p>
+      <w:pPr>
+        <w:pStyle w:val="Heading3"/>
+        <w:spacing w:before="360" w:after="240"/>
+        <w:rPr>
+          <w:rFonts w:ascii="Segoe UI" w:hAnsi="Segoe UI" w:cs="Segoe UI"/>
+          <w:color w:val="auto"/>
+          <w:sz w:val="30"/>
+          <w:szCs w:val="30"/>
+        </w:rPr>
+      </w:pPr>
+      <w:r>
+        <w:rPr>
+          <w:rFonts w:ascii="Segoe UI" w:hAnsi="Segoe UI" w:cs="Segoe UI"/>
+          <w:color w:val="auto"/>
+          <w:sz w:val="30"/>
+          <w:szCs w:val="30"/>
+        </w:rPr>
+        <w:t>Change Gmail account</w:t>
+      </w:r>
+    </w:p>
+    <w:p>
+      <w:pPr>
+        <w:pStyle w:val="code-line"/>
+        <w:numPr>
+          <w:ilvl w:val="0"/>
+          <w:numId w:val="16"/>
+        </w:numPr>
+        <w:rPr>
+          <w:rFonts w:ascii="Segoe UI" w:hAnsi="Segoe UI" w:cs="Segoe UI"/>
+          <w:sz w:val="21"/>
+          <w:szCs w:val="21"/>
+        </w:rPr>
+      </w:pPr>
+      <w:r>
+        <w:rPr>
+          <w:rFonts w:ascii="Segoe UI" w:hAnsi="Segoe UI" w:cs="Segoe UI"/>
+          <w:sz w:val="21"/>
+          <w:szCs w:val="21"/>
+        </w:rPr>
+        <w:t>In EmailJS, go to "Email Services" and connect to a different email service</w:t>
+      </w:r>
+    </w:p>
+    <w:p>
+      <w:pPr>
+        <w:pStyle w:val="code-line"/>
+        <w:numPr>
+          <w:ilvl w:val="0"/>
+          <w:numId w:val="16"/>
+        </w:numPr>
+        <w:rPr>
+          <w:rFonts w:ascii="Segoe UI" w:hAnsi="Segoe UI" w:cs="Segoe UI"/>
+          <w:sz w:val="21"/>
+          <w:szCs w:val="21"/>
+        </w:rPr>
+      </w:pPr>
+      <w:r>
+        <w:rPr>
+          <w:rFonts w:ascii="Segoe UI" w:hAnsi="Segoe UI" w:cs="Segoe UI"/>
+          <w:sz w:val="21"/>
+          <w:szCs w:val="21"/>
+        </w:rPr>
+        <w:t>The new "service ID" has to be declared in the </w:t>
+      </w:r>
+      <w:r>
+        <w:rPr>
+          <w:rStyle w:val="HTMLCode"/>
+          <w:rFonts w:ascii="Segoe UI" w:eastAsiaTheme="majorEastAsia" w:hAnsi="Segoe UI" w:cs="Segoe UI"/>
+          <w:sz w:val="21"/>
+          <w:szCs w:val="21"/>
+        </w:rPr>
+        <w:t>.env</w:t>
+      </w:r>
+      <w:r>
+        <w:rPr>
+          <w:rFonts w:ascii="Segoe UI" w:hAnsi="Segoe UI" w:cs="Segoe UI"/>
+          <w:sz w:val="21"/>
+          <w:szCs w:val="21"/>
+        </w:rPr>
+        <w:t> file and will be used in the </w:t>
+      </w:r>
+      <w:r>
+        <w:rPr>
+          <w:rStyle w:val="HTMLCode"/>
+          <w:rFonts w:ascii="Segoe UI" w:eastAsiaTheme="majorEastAsia" w:hAnsi="Segoe UI" w:cs="Segoe UI"/>
+          <w:sz w:val="21"/>
+          <w:szCs w:val="21"/>
+        </w:rPr>
+        <w:t>ContactForm</w:t>
+      </w:r>
+      <w:r>
+        <w:rPr>
+          <w:rFonts w:ascii="Segoe UI" w:hAnsi="Segoe UI" w:cs="Segoe UI"/>
+          <w:sz w:val="21"/>
+          <w:szCs w:val="21"/>
+        </w:rPr>
+        <w:t> component</w:t>
+      </w:r>
+    </w:p>
+    <w:p>
+      <w:pPr>
+        <w:pStyle w:val="Heading3"/>
+        <w:spacing w:before="360" w:after="240"/>
+        <w:rPr>
+          <w:rFonts w:ascii="Segoe UI" w:hAnsi="Segoe UI" w:cs="Segoe UI"/>
+          <w:color w:val="auto"/>
+          <w:sz w:val="30"/>
+          <w:szCs w:val="30"/>
+        </w:rPr>
+      </w:pPr>
+      <w:r>
+        <w:rPr>
+          <w:rFonts w:ascii="Segoe UI" w:hAnsi="Segoe UI" w:cs="Segoe UI"/>
+          <w:color w:val="auto"/>
+          <w:sz w:val="30"/>
+          <w:szCs w:val="30"/>
+        </w:rPr>
+        <w:t>Change email template</w:t>
+      </w:r>
+    </w:p>
+    <w:p>
+      <w:pPr>
+        <w:pStyle w:val="code-line"/>
+        <w:numPr>
+          <w:ilvl w:val="0"/>
+          <w:numId w:val="17"/>
+        </w:numPr>
+        <w:rPr>
+          <w:rFonts w:ascii="Segoe UI" w:hAnsi="Segoe UI" w:cs="Segoe UI"/>
+          <w:sz w:val="21"/>
+          <w:szCs w:val="21"/>
+        </w:rPr>
+      </w:pPr>
+      <w:r>
+        <w:rPr>
+          <w:rFonts w:ascii="Segoe UI" w:hAnsi="Segoe UI" w:cs="Segoe UI"/>
+          <w:sz w:val="21"/>
+          <w:szCs w:val="21"/>
+        </w:rPr>
+        <w:t>In EmailJS, go to "Email Templates"</w:t>
+      </w:r>
+    </w:p>
+    <w:p>
+      <w:pPr>
+        <w:pStyle w:val="code-line"/>
+        <w:numPr>
+          <w:ilvl w:val="0"/>
+          <w:numId w:val="17"/>
+        </w:numPr>
+        <w:rPr>
+          <w:rFonts w:ascii="Segoe UI" w:hAnsi="Segoe UI" w:cs="Segoe UI"/>
+          <w:sz w:val="21"/>
+          <w:szCs w:val="21"/>
+        </w:rPr>
+      </w:pPr>
+      <w:r>
+        <w:rPr>
+          <w:rFonts w:ascii="Segoe UI" w:hAnsi="Segoe UI" w:cs="Segoe UI"/>
+          <w:sz w:val="21"/>
+          <w:szCs w:val="21"/>
+        </w:rPr>
+        <w:t>There you can change the message body, subject, sender and receiver emails, etc</w:t>
+      </w:r>
+    </w:p>
+    <w:p>
+      <w:pPr>
+        <w:pStyle w:val="code-line"/>
+        <w:numPr>
+          <w:ilvl w:val="0"/>
+          <w:numId w:val="17"/>
+        </w:numPr>
+        <w:rPr>
+          <w:rFonts w:ascii="Segoe UI" w:hAnsi="Segoe UI" w:cs="Segoe UI"/>
+          <w:sz w:val="21"/>
+          <w:szCs w:val="21"/>
+        </w:rPr>
+      </w:pPr>
+      <w:r>
+        <w:rPr>
+          <w:rFonts w:ascii="Segoe UI" w:hAnsi="Segoe UI" w:cs="Segoe UI"/>
+          <w:sz w:val="21"/>
+          <w:szCs w:val="21"/>
+        </w:rPr>
+        <w:t>Dynamic values such as {{message}} have to be declared in the </w:t>
+      </w:r>
+      <w:r>
+        <w:rPr>
+          <w:rStyle w:val="HTMLCode"/>
+          <w:rFonts w:ascii="Segoe UI" w:eastAsiaTheme="majorEastAsia" w:hAnsi="Segoe UI" w:cs="Segoe UI"/>
+          <w:sz w:val="21"/>
+          <w:szCs w:val="21"/>
+        </w:rPr>
+        <w:t>ContactForm</w:t>
+      </w:r>
+      <w:r>
+        <w:rPr>
+          <w:rFonts w:ascii="Segoe UI" w:hAnsi="Segoe UI" w:cs="Segoe UI"/>
+          <w:sz w:val="21"/>
+          <w:szCs w:val="21"/>
+        </w:rPr>
+        <w:t> component, within the </w:t>
+      </w:r>
+      <w:r>
+        <w:rPr>
+          <w:rStyle w:val="HTMLCode"/>
+          <w:rFonts w:ascii="Segoe UI" w:eastAsiaTheme="majorEastAsia" w:hAnsi="Segoe UI" w:cs="Segoe UI"/>
+          <w:sz w:val="21"/>
+          <w:szCs w:val="21"/>
+        </w:rPr>
+        <w:t>templateParams</w:t>
+      </w:r>
+      <w:r>
+        <w:rPr>
+          <w:rFonts w:ascii="Segoe UI" w:hAnsi="Segoe UI" w:cs="Segoe UI"/>
+          <w:sz w:val="21"/>
+          <w:szCs w:val="21"/>
+        </w:rPr>
+        <w:t> object</w:t>
+      </w:r>
+    </w:p>
+    <w:p>
+      <w:pPr>
+        <w:pStyle w:val="code-line"/>
+        <w:numPr>
+          <w:ilvl w:val="0"/>
+          <w:numId w:val="17"/>
+        </w:numPr>
+        <w:rPr>
+          <w:rFonts w:ascii="Segoe UI" w:hAnsi="Segoe UI" w:cs="Segoe UI"/>
+          <w:sz w:val="21"/>
+          <w:szCs w:val="21"/>
+        </w:rPr>
+      </w:pPr>
+      <w:r>
+        <w:rPr>
+          <w:rFonts w:ascii="Segoe UI" w:hAnsi="Segoe UI" w:cs="Segoe UI"/>
+          <w:sz w:val="21"/>
+          <w:szCs w:val="21"/>
+        </w:rPr>
+        <w:t>In "Email Templates" &gt; "Settings", the displayed template ID has to be declared in the </w:t>
+      </w:r>
+      <w:r>
+        <w:rPr>
+          <w:rStyle w:val="HTMLCode"/>
+          <w:rFonts w:ascii="Segoe UI" w:eastAsiaTheme="majorEastAsia" w:hAnsi="Segoe UI" w:cs="Segoe UI"/>
+          <w:sz w:val="21"/>
+          <w:szCs w:val="21"/>
+        </w:rPr>
+        <w:t>.env</w:t>
+      </w:r>
+      <w:r>
+        <w:rPr>
+          <w:rFonts w:ascii="Segoe UI" w:hAnsi="Segoe UI" w:cs="Segoe UI"/>
+          <w:sz w:val="21"/>
+          <w:szCs w:val="21"/>
+        </w:rPr>
+        <w:t> file</w:t>
+      </w:r>
+    </w:p>
+    <w:p>
+      <w:pPr>
+        <w:pStyle w:val="Heading3"/>
+        <w:spacing w:before="360" w:after="240"/>
+        <w:rPr>
+          <w:rFonts w:ascii="Segoe UI" w:hAnsi="Segoe UI" w:cs="Segoe UI"/>
+          <w:color w:val="auto"/>
+          <w:sz w:val="30"/>
+          <w:szCs w:val="30"/>
+        </w:rPr>
+      </w:pPr>
+      <w:r>
+        <w:rPr>
+          <w:rFonts w:ascii="Segoe UI" w:hAnsi="Segoe UI" w:cs="Segoe UI"/>
+          <w:color w:val="auto"/>
+          <w:sz w:val="30"/>
+          <w:szCs w:val="30"/>
+        </w:rPr>
+        <w:t>API keys</w:t>
+      </w:r>
+    </w:p>
+    <w:p>
+      <w:pPr>
+        <w:pStyle w:val="code-line"/>
+        <w:numPr>
+          <w:ilvl w:val="0"/>
+          <w:numId w:val="18"/>
+        </w:numPr>
+        <w:rPr>
+          <w:rFonts w:ascii="Segoe UI" w:hAnsi="Segoe UI" w:cs="Segoe UI"/>
+          <w:sz w:val="21"/>
+          <w:szCs w:val="21"/>
+        </w:rPr>
+      </w:pPr>
+      <w:r>
+        <w:rPr>
+          <w:rFonts w:ascii="Segoe UI" w:hAnsi="Segoe UI" w:cs="Segoe UI"/>
+          <w:sz w:val="21"/>
+          <w:szCs w:val="21"/>
+        </w:rPr>
+        <w:t>In EmailJS, go to "Account" &gt; "General"</w:t>
+      </w:r>
+    </w:p>
+    <w:p>
+      <w:pPr>
+        <w:pStyle w:val="code-line"/>
+        <w:numPr>
+          <w:ilvl w:val="0"/>
+          <w:numId w:val="18"/>
+        </w:numPr>
+        <w:rPr>
+          <w:rFonts w:ascii="Segoe UI" w:hAnsi="Segoe UI" w:cs="Segoe UI"/>
+          <w:sz w:val="21"/>
+          <w:szCs w:val="21"/>
+        </w:rPr>
+      </w:pPr>
+      <w:r>
+        <w:rPr>
+          <w:rFonts w:ascii="Segoe UI" w:hAnsi="Segoe UI" w:cs="Segoe UI"/>
+          <w:sz w:val="21"/>
+          <w:szCs w:val="21"/>
+        </w:rPr>
+        <w:t>The "public key" value has to be declared in the </w:t>
+      </w:r>
+      <w:r>
+        <w:rPr>
+          <w:rStyle w:val="HTMLCode"/>
+          <w:rFonts w:ascii="Segoe UI" w:eastAsiaTheme="majorEastAsia" w:hAnsi="Segoe UI" w:cs="Segoe UI"/>
+          <w:sz w:val="21"/>
+          <w:szCs w:val="21"/>
+        </w:rPr>
+        <w:t>.env</w:t>
+      </w:r>
+      <w:r>
+        <w:rPr>
+          <w:rFonts w:ascii="Segoe UI" w:hAnsi="Segoe UI" w:cs="Segoe UI"/>
+          <w:sz w:val="21"/>
+          <w:szCs w:val="21"/>
+        </w:rPr>
+        <w:t> file and used in the </w:t>
+      </w:r>
+      <w:r>
+        <w:rPr>
+          <w:rStyle w:val="HTMLCode"/>
+          <w:rFonts w:ascii="Segoe UI" w:eastAsiaTheme="majorEastAsia" w:hAnsi="Segoe UI" w:cs="Segoe UI"/>
+          <w:sz w:val="21"/>
+          <w:szCs w:val="21"/>
+        </w:rPr>
+        <w:t>ContactForm</w:t>
+      </w:r>
+      <w:r>
+        <w:rPr>
+          <w:rFonts w:ascii="Segoe UI" w:hAnsi="Segoe UI" w:cs="Segoe UI"/>
+          <w:sz w:val="21"/>
+          <w:szCs w:val="21"/>
+        </w:rPr>
+        <w:t> component. The public key will be matched against the account's private key</w:t>
+      </w:r>
+    </w:p>
+    <w:p>
+      <w:pPr>
+        <w:pStyle w:val="Heading3"/>
+        <w:spacing w:before="360" w:after="240"/>
+        <w:rPr>
+          <w:rFonts w:ascii="Segoe UI" w:hAnsi="Segoe UI" w:cs="Segoe UI"/>
+          <w:color w:val="auto"/>
+          <w:sz w:val="30"/>
+          <w:szCs w:val="30"/>
+        </w:rPr>
+      </w:pPr>
+      <w:r>
+        <w:rPr>
+          <w:rFonts w:ascii="Segoe UI" w:hAnsi="Segoe UI" w:cs="Segoe UI"/>
+          <w:color w:val="auto"/>
+          <w:sz w:val="30"/>
+          <w:szCs w:val="30"/>
+        </w:rPr>
+        <w:t>Environment variables</w:t>
+      </w:r>
+    </w:p>
+    <w:p>
+      <w:pPr>
+        <w:pStyle w:val="code-line"/>
+        <w:numPr>
+          <w:ilvl w:val="0"/>
+          <w:numId w:val="19"/>
+        </w:numPr>
+        <w:rPr>
+          <w:rStyle w:val="HTMLCode"/>
+          <w:rFonts w:ascii="Segoe UI" w:hAnsi="Segoe UI" w:cs="Segoe UI"/>
+          <w:sz w:val="21"/>
+          <w:szCs w:val="21"/>
+        </w:rPr>
+      </w:pPr>
+      <w:r>
+        <w:rPr>
+          <w:rFonts w:ascii="Segoe UI" w:hAnsi="Segoe UI" w:cs="Segoe UI"/>
+          <w:sz w:val="21"/>
+          <w:szCs w:val="21"/>
+        </w:rPr>
+        <w:t>The variables declared in </w:t>
+      </w:r>
+      <w:r>
+        <w:rPr>
+          <w:rStyle w:val="HTMLCode"/>
+          <w:rFonts w:ascii="Segoe UI" w:eastAsiaTheme="majorEastAsia" w:hAnsi="Segoe UI" w:cs="Segoe UI"/>
+          <w:sz w:val="21"/>
+          <w:szCs w:val="21"/>
+        </w:rPr>
+        <w:t>.env</w:t>
+      </w:r>
+      <w:r>
+        <w:rPr>
+          <w:rFonts w:ascii="Segoe UI" w:hAnsi="Segoe UI" w:cs="Segoe UI"/>
+          <w:sz w:val="21"/>
+          <w:szCs w:val="21"/>
+        </w:rPr>
+        <w:t> must be: </w:t>
+      </w:r>
+      <w:r>
+        <w:rPr>
+          <w:rStyle w:val="HTMLCode"/>
+          <w:rFonts w:ascii="Segoe UI" w:eastAsiaTheme="majorEastAsia" w:hAnsi="Segoe UI" w:cs="Segoe UI"/>
+          <w:sz w:val="21"/>
+          <w:szCs w:val="21"/>
+        </w:rPr>
+        <w:t>NEXT_PUBLIC_EMAILJS_PUBLIC_KEY</w:t>
+      </w:r>
+      <w:r>
+        <w:rPr>
+          <w:rFonts w:ascii="Segoe UI" w:hAnsi="Segoe UI" w:cs="Segoe UI"/>
+          <w:sz w:val="21"/>
+          <w:szCs w:val="21"/>
+        </w:rPr>
+        <w:t>, </w:t>
+      </w:r>
+      <w:r>
+        <w:rPr>
+          <w:rStyle w:val="HTMLCode"/>
+          <w:rFonts w:ascii="Segoe UI" w:eastAsiaTheme="majorEastAsia" w:hAnsi="Segoe UI" w:cs="Segoe UI"/>
+          <w:sz w:val="21"/>
+          <w:szCs w:val="21"/>
+        </w:rPr>
+        <w:t>NEXT_PUBLIC_EMAILJS_SERVICE_ID</w:t>
+      </w:r>
+      <w:r>
+        <w:rPr>
+          <w:rFonts w:ascii="Segoe UI" w:hAnsi="Segoe UI" w:cs="Segoe UI"/>
+          <w:sz w:val="21"/>
+          <w:szCs w:val="21"/>
+        </w:rPr>
+        <w:t>, </w:t>
+      </w:r>
+      <w:r>
+        <w:rPr>
+          <w:rStyle w:val="HTMLCode"/>
+          <w:rFonts w:ascii="Segoe UI" w:eastAsiaTheme="majorEastAsia" w:hAnsi="Segoe UI" w:cs="Segoe UI"/>
+          <w:sz w:val="21"/>
+          <w:szCs w:val="21"/>
+        </w:rPr>
+        <w:t>NEXT_PUBLIC_EMAILJS_TEMPLATE_ID</w:t>
+      </w:r>
+    </w:p>
+    <w:p>
+      <w:pPr>
+        <w:pStyle w:val="code-line"/>
+        <w:rPr>
+          <w:rStyle w:val="HTMLCode"/>
+          <w:rFonts w:ascii="Segoe UI" w:eastAsiaTheme="majorEastAsia" w:hAnsi="Segoe UI" w:cs="Segoe UI"/>
+          <w:sz w:val="21"/>
+          <w:szCs w:val="21"/>
+        </w:rPr>
+      </w:pPr>
+    </w:p>
+    <w:p>
+      <w:pPr>
+        <w:pStyle w:val="code-line"/>
+        <w:rPr>
+          <w:rStyle w:val="HTMLCode"/>
+          <w:rFonts w:ascii="Segoe UI" w:eastAsiaTheme="majorEastAsia" w:hAnsi="Segoe UI" w:cs="Segoe UI"/>
+          <w:sz w:val="21"/>
+          <w:szCs w:val="21"/>
+        </w:rPr>
+      </w:pPr>
+    </w:p>
+    <w:p>
+      <w:pPr>
+        <w:pStyle w:val="code-line"/>
+        <w:rPr>
+          <w:rStyle w:val="HTMLCode"/>
+          <w:rFonts w:ascii="Segoe UI" w:eastAsiaTheme="majorEastAsia" w:hAnsi="Segoe UI" w:cs="Segoe UI"/>
+          <w:sz w:val="21"/>
+          <w:szCs w:val="21"/>
+        </w:rPr>
+      </w:pPr>
+    </w:p>
+    <w:p>
+      <w:pPr>
+        <w:pStyle w:val="code-line"/>
+        <w:rPr>
+          <w:rStyle w:val="HTMLCode"/>
+          <w:rFonts w:ascii="Segoe UI" w:eastAsiaTheme="majorEastAsia" w:hAnsi="Segoe UI" w:cs="Segoe UI"/>
+          <w:sz w:val="21"/>
+          <w:szCs w:val="21"/>
+        </w:rPr>
+      </w:pPr>
+    </w:p>
+    <w:p>
+      <w:pPr>
+        <w:pStyle w:val="code-line"/>
+        <w:rPr>
+          <w:rFonts w:ascii="Segoe UI" w:hAnsi="Segoe UI" w:cs="Segoe UI"/>
+          <w:sz w:val="21"/>
+          <w:szCs w:val="21"/>
+        </w:rPr>
+      </w:pPr>
+    </w:p>
+    <w:p>
+      <w:pPr>
+        <w:spacing w:before="360" w:after="240" w:line="240" w:lineRule="auto"/>
+        <w:outlineLvl w:val="1"/>
         <w:rPr>
           <w:rFonts w:ascii="Segoe UI" w:eastAsia="Times New Roman" w:hAnsi="Segoe UI" w:cs="Segoe UI"/>
           <w:b/>
@@ -5539,8 +6200,148 @@
           <w:szCs w:val="36"/>
           <w14:ligatures w14:val="none"/>
         </w:rPr>
+      </w:pPr>
+      <w:r>
+        <w:rPr>
+          <w:rFonts w:ascii="Segoe UI" w:eastAsia="Times New Roman" w:hAnsi="Segoe UI" w:cs="Segoe UI"/>
+          <w:b/>
+          <w:bCs/>
+          <w:kern w:val="0"/>
+          <w:sz w:val="36"/>
+          <w:szCs w:val="36"/>
+          <w14:ligatures w14:val="none"/>
+        </w:rPr>
+        <w:lastRenderedPageBreak/>
+        <w:t>Project Team</w:t>
+      </w:r>
+      <w:r>
+        <w:rPr>
+          <w:rFonts w:ascii="Segoe UI" w:eastAsia="Times New Roman" w:hAnsi="Segoe UI" w:cs="Segoe UI"/>
+          <w:b/>
+          <w:bCs/>
+          <w:kern w:val="0"/>
+          <w:sz w:val="36"/>
+          <w:szCs w:val="36"/>
+          <w14:ligatures w14:val="none"/>
+        </w:rPr>
         <w:t xml:space="preserve"> - Adomuka</w:t>
       </w:r>
+    </w:p>
+    <w:p>
+      <w:pPr>
+        <w:spacing w:before="360" w:after="240" w:line="240" w:lineRule="auto"/>
+        <w:outlineLvl w:val="2"/>
+        <w:rPr>
+          <w:rFonts w:ascii="Segoe UI" w:eastAsia="Times New Roman" w:hAnsi="Segoe UI" w:cs="Segoe UI"/>
+          <w:b/>
+          <w:bCs/>
+          <w:kern w:val="0"/>
+          <w:sz w:val="30"/>
+          <w:szCs w:val="30"/>
+          <w14:ligatures w14:val="none"/>
+        </w:rPr>
+      </w:pPr>
+      <w:r>
+        <w:rPr>
+          <w:rFonts w:ascii="Segoe UI" w:eastAsia="Times New Roman" w:hAnsi="Segoe UI" w:cs="Segoe UI"/>
+          <w:b/>
+          <w:bCs/>
+          <w:kern w:val="0"/>
+          <w:sz w:val="30"/>
+          <w:szCs w:val="30"/>
+          <w14:ligatures w14:val="none"/>
+        </w:rPr>
+        <w:t>Eduardo Di Nardo</w:t>
+      </w:r>
+    </w:p>
+    <w:p>
+      <w:pPr>
+        <w:numPr>
+          <w:ilvl w:val="0"/>
+          <w:numId w:val="10"/>
+        </w:numPr>
+        <w:spacing w:before="100" w:beforeAutospacing="1" w:after="100" w:afterAutospacing="1" w:line="240" w:lineRule="auto"/>
+        <w:rPr>
+          <w:rFonts w:ascii="Segoe UI" w:eastAsia="Times New Roman" w:hAnsi="Segoe UI" w:cs="Segoe UI"/>
+          <w:kern w:val="0"/>
+          <w:sz w:val="21"/>
+          <w:szCs w:val="21"/>
+          <w14:ligatures w14:val="none"/>
+        </w:rPr>
+      </w:pPr>
+      <w:r>
+        <w:rPr>
+          <w:rFonts w:ascii="Segoe UI" w:eastAsia="Times New Roman" w:hAnsi="Segoe UI" w:cs="Segoe UI"/>
+          <w:b/>
+          <w:bCs/>
+          <w:kern w:val="0"/>
+          <w:sz w:val="21"/>
+          <w:szCs w:val="21"/>
+          <w14:ligatures w14:val="none"/>
+        </w:rPr>
+        <w:t>Role</w:t>
+      </w:r>
+      <w:r>
+        <w:rPr>
+          <w:rFonts w:ascii="Segoe UI" w:eastAsia="Times New Roman" w:hAnsi="Segoe UI" w:cs="Segoe UI"/>
+          <w:kern w:val="0"/>
+          <w:sz w:val="21"/>
+          <w:szCs w:val="21"/>
+          <w14:ligatures w14:val="none"/>
+        </w:rPr>
+        <w:t>: Developer Chief</w:t>
+      </w:r>
+    </w:p>
+    <w:p>
+      <w:pPr>
+        <w:numPr>
+          <w:ilvl w:val="0"/>
+          <w:numId w:val="10"/>
+        </w:numPr>
+        <w:spacing w:before="100" w:beforeAutospacing="1" w:after="100" w:afterAutospacing="1" w:line="240" w:lineRule="auto"/>
+        <w:rPr>
+          <w:rFonts w:ascii="Segoe UI" w:eastAsia="Times New Roman" w:hAnsi="Segoe UI" w:cs="Segoe UI"/>
+          <w:kern w:val="0"/>
+          <w:sz w:val="21"/>
+          <w:szCs w:val="21"/>
+          <w14:ligatures w14:val="none"/>
+        </w:rPr>
+      </w:pPr>
+      <w:r>
+        <w:rPr>
+          <w:rFonts w:ascii="Segoe UI" w:eastAsia="Times New Roman" w:hAnsi="Segoe UI" w:cs="Segoe UI"/>
+          <w:b/>
+          <w:bCs/>
+          <w:kern w:val="0"/>
+          <w:sz w:val="21"/>
+          <w:szCs w:val="21"/>
+          <w14:ligatures w14:val="none"/>
+        </w:rPr>
+        <w:t>GitHub</w:t>
+      </w:r>
+      <w:r>
+        <w:rPr>
+          <w:rFonts w:ascii="Segoe UI" w:eastAsia="Times New Roman" w:hAnsi="Segoe UI" w:cs="Segoe UI"/>
+          <w:kern w:val="0"/>
+          <w:sz w:val="21"/>
+          <w:szCs w:val="21"/>
+          <w14:ligatures w14:val="none"/>
+        </w:rPr>
+        <w:t>: </w:t>
+      </w:r>
+      <w:hyperlink r:id="rId10" w:tooltip="https://github.com/eduardo-haddad" w:history="1">
+        <w:r>
+          <w:rPr>
+            <w:rFonts w:ascii="Segoe UI" w:eastAsia="Times New Roman" w:hAnsi="Segoe UI" w:cs="Segoe UI"/>
+            <w:kern w:val="0"/>
+            <w:sz w:val="21"/>
+            <w:szCs w:val="21"/>
+            <w:u w:val="single"/>
+            <w14:ligatures w14:val="none"/>
+          </w:rPr>
+          <w:t>Eduardo Di Nardo</w:t>
+        </w:r>
+      </w:hyperlink>
     </w:p>
     <w:p>
       <w:pPr>
@@ -5594,7 +6395,6 @@
           <w:szCs w:val="21"/>
           <w14:ligatures w14:val="none"/>
         </w:rPr>
-        <w:lastRenderedPageBreak/>
         <w:t>Role</w:t>
       </w:r>
       <w:r>
@@ -5645,7 +6445,7 @@
         </w:rPr>
         <w:t>: </w:t>
       </w:r>
-      <w:hyperlink r:id="rId7" w:tooltip="https://github.com/isoldaliborio/" w:history="1">
+      <w:hyperlink r:id="rId11" w:tooltip="https://github.com/isoldaliborio/" w:history="1">
         <w:r>
           <w:rPr>
             <w:rFonts w:ascii="Segoe UI" w:eastAsia="Times New Roman" w:hAnsi="Segoe UI" w:cs="Segoe UI"/>
@@ -5761,7 +6561,7 @@
         </w:rPr>
         <w:t>: </w:t>
       </w:r>
-      <w:hyperlink r:id="rId8" w:tooltip="https://github.com/NoahAldhous" w:history="1">
+      <w:hyperlink r:id="rId12" w:tooltip="https://github.com/NoahAldhous" w:history="1">
         <w:r>
           <w:rPr>
             <w:rFonts w:ascii="Segoe UI" w:eastAsia="Times New Roman" w:hAnsi="Segoe UI" w:cs="Segoe UI"/>
@@ -5799,122 +6599,6 @@
           <w:szCs w:val="30"/>
           <w14:ligatures w14:val="none"/>
         </w:rPr>
-        <w:t>Eduardo Di Nardo</w:t>
-      </w:r>
-    </w:p>
-    <w:p>
-      <w:pPr>
-        <w:numPr>
-          <w:ilvl w:val="0"/>
-          <w:numId w:val="10"/>
-        </w:numPr>
-        <w:spacing w:before="100" w:beforeAutospacing="1" w:after="100" w:afterAutospacing="1" w:line="240" w:lineRule="auto"/>
-        <w:rPr>
-          <w:rFonts w:ascii="Segoe UI" w:eastAsia="Times New Roman" w:hAnsi="Segoe UI" w:cs="Segoe UI"/>
-          <w:kern w:val="0"/>
-          <w:sz w:val="21"/>
-          <w:szCs w:val="21"/>
-          <w14:ligatures w14:val="none"/>
-        </w:rPr>
-      </w:pPr>
-      <w:r>
-        <w:rPr>
-          <w:rFonts w:ascii="Segoe UI" w:eastAsia="Times New Roman" w:hAnsi="Segoe UI" w:cs="Segoe UI"/>
-          <w:b/>
-          <w:bCs/>
-          <w:kern w:val="0"/>
-          <w:sz w:val="21"/>
-          <w:szCs w:val="21"/>
-          <w14:ligatures w14:val="none"/>
-        </w:rPr>
-        <w:t>Role</w:t>
-      </w:r>
-      <w:r>
-        <w:rPr>
-          <w:rFonts w:ascii="Segoe UI" w:eastAsia="Times New Roman" w:hAnsi="Segoe UI" w:cs="Segoe UI"/>
-          <w:kern w:val="0"/>
-          <w:sz w:val="21"/>
-          <w:szCs w:val="21"/>
-          <w14:ligatures w14:val="none"/>
-        </w:rPr>
-        <w:t>: Developer Chief</w:t>
-      </w:r>
-    </w:p>
-    <w:p>
-      <w:pPr>
-        <w:numPr>
-          <w:ilvl w:val="0"/>
-          <w:numId w:val="10"/>
-        </w:numPr>
-        <w:spacing w:before="100" w:beforeAutospacing="1" w:after="100" w:afterAutospacing="1" w:line="240" w:lineRule="auto"/>
-        <w:rPr>
-          <w:rFonts w:ascii="Segoe UI" w:eastAsia="Times New Roman" w:hAnsi="Segoe UI" w:cs="Segoe UI"/>
-          <w:kern w:val="0"/>
-          <w:sz w:val="21"/>
-          <w:szCs w:val="21"/>
-          <w14:ligatures w14:val="none"/>
-        </w:rPr>
-      </w:pPr>
-      <w:r>
-        <w:rPr>
-          <w:rFonts w:ascii="Segoe UI" w:eastAsia="Times New Roman" w:hAnsi="Segoe UI" w:cs="Segoe UI"/>
-          <w:b/>
-          <w:bCs/>
-          <w:kern w:val="0"/>
-          <w:sz w:val="21"/>
-          <w:szCs w:val="21"/>
-          <w14:ligatures w14:val="none"/>
-        </w:rPr>
-        <w:t>GitHub</w:t>
-      </w:r>
-      <w:r>
-        <w:rPr>
-          <w:rFonts w:ascii="Segoe UI" w:eastAsia="Times New Roman" w:hAnsi="Segoe UI" w:cs="Segoe UI"/>
-          <w:kern w:val="0"/>
-          <w:sz w:val="21"/>
-          <w:szCs w:val="21"/>
-          <w14:ligatures w14:val="none"/>
-        </w:rPr>
-        <w:t>: </w:t>
-      </w:r>
-      <w:hyperlink r:id="rId9" w:tooltip="https://github.com/eduardo-haddad" w:history="1">
-        <w:r>
-          <w:rPr>
-            <w:rFonts w:ascii="Segoe UI" w:eastAsia="Times New Roman" w:hAnsi="Segoe UI" w:cs="Segoe UI"/>
-            <w:kern w:val="0"/>
-            <w:sz w:val="21"/>
-            <w:szCs w:val="21"/>
-            <w:u w:val="single"/>
-            <w14:ligatures w14:val="none"/>
-          </w:rPr>
-          <w:t>Eduardo Di Nardo</w:t>
-        </w:r>
-      </w:hyperlink>
-    </w:p>
-    <w:p>
-      <w:pPr>
-        <w:spacing w:before="360" w:after="240" w:line="240" w:lineRule="auto"/>
-        <w:outlineLvl w:val="2"/>
-        <w:rPr>
-          <w:rFonts w:ascii="Segoe UI" w:eastAsia="Times New Roman" w:hAnsi="Segoe UI" w:cs="Segoe UI"/>
-          <w:b/>
-          <w:bCs/>
-          <w:kern w:val="0"/>
-          <w:sz w:val="30"/>
-          <w:szCs w:val="30"/>
-          <w14:ligatures w14:val="none"/>
-        </w:rPr>
-      </w:pPr>
-      <w:r>
-        <w:rPr>
-          <w:rFonts w:ascii="Segoe UI" w:eastAsia="Times New Roman" w:hAnsi="Segoe UI" w:cs="Segoe UI"/>
-          <w:b/>
-          <w:bCs/>
-          <w:kern w:val="0"/>
-          <w:sz w:val="30"/>
-          <w:szCs w:val="30"/>
-          <w14:ligatures w14:val="none"/>
-        </w:rPr>
         <w:t>Mariana Neri</w:t>
       </w:r>
     </w:p>
@@ -6005,7 +6689,7 @@
         </w:rPr>
         <w:t>(</w:t>
       </w:r>
-      <w:hyperlink r:id="rId10" w:tooltip="https://www.mariananeri.com/" w:history="1">
+      <w:hyperlink r:id="rId13" w:tooltip="https://www.mariananeri.com/" w:history="1">
         <w:r>
           <w:rPr>
             <w:rFonts w:ascii="Segoe UI" w:eastAsia="Times New Roman" w:hAnsi="Segoe UI" w:cs="Segoe UI"/>
@@ -6175,7 +6859,12 @@
           <w14:ligatures w14:val="none"/>
         </w:rPr>
       </w:pPr>
-      <w:r>
+    </w:p>
+    <w:p>
+      <w:pPr>
+        <w:shd w:val="clear" w:color="auto" w:fill="FFFFFF"/>
+        <w:spacing w:before="360" w:after="240" w:line="240" w:lineRule="auto"/>
+        <w:outlineLvl w:val="1"/>
         <w:rPr>
           <w:rFonts w:ascii="Segoe UI" w:eastAsia="Times New Roman" w:hAnsi="Segoe UI" w:cs="Segoe UI"/>
           <w:b/>
@@ -6186,6 +6875,19 @@
           <w:szCs w:val="36"/>
           <w14:ligatures w14:val="none"/>
         </w:rPr>
+      </w:pPr>
+      <w:r>
+        <w:rPr>
+          <w:rFonts w:ascii="Segoe UI" w:eastAsia="Times New Roman" w:hAnsi="Segoe UI" w:cs="Segoe UI"/>
+          <w:b/>
+          <w:bCs/>
+          <w:color w:val="1F2328"/>
+          <w:kern w:val="0"/>
+          <w:sz w:val="36"/>
+          <w:szCs w:val="36"/>
+          <w14:ligatures w14:val="none"/>
+        </w:rPr>
+        <w:lastRenderedPageBreak/>
         <w:t>Limitations</w:t>
       </w:r>
     </w:p>
@@ -6285,7 +6987,6 @@
           <w:kern w:val="0"/>
           <w14:ligatures w14:val="none"/>
         </w:rPr>
-        <w:lastRenderedPageBreak/>
         <w:t>Localization Constraints:</w:t>
       </w:r>
       <w:r>
@@ -6350,6 +7051,155 @@
 <file path=word/numbering.xml><?xml version="1.0" encoding="utf-8"?>
 <w:numbering xmlns:wpc="http://schemas.microsoft.com/office/word/2010/wordprocessingCanvas" xmlns:cx="http://schemas.microsoft.com/office/drawing/2014/chartex" xmlns:cx1="http://schemas.microsoft.com/office/drawing/2015/9/8/chartex" xmlns:cx2="http://schemas.microsoft.com/office/drawing/2015/10/21/chartex" xmlns:cx3="http://schemas.microsoft.com/office/drawing/2016/5/9/chartex" xmlns:cx4="http://schemas.microsoft.com/office/drawing/2016/5/10/chartex" xmlns:cx5="http://schemas.microsoft.com/office/drawing/2016/5/11/chartex" xmlns:cx6="http://schemas.microsoft.com/office/drawing/2016/5/12/chartex" xmlns:cx7="http://schemas.microsoft.com/office/drawing/2016/5/13/chartex" xmlns:cx8="http://schemas.microsoft.com/office/drawing/2016/5/14/chartex" xmlns:mc="http://schemas.openxmlformats.org/markup-compatibility/2006" xmlns:aink="http://schemas.microsoft.com/office/drawing/2016/ink" xmlns:am3d="http://schemas.microsoft.com/office/drawing/2017/model3d" xmlns:o="urn:schemas-microsoft-com:office:office" xmlns:oel="http://schemas.microsoft.com/office/2019/extlst" xmlns:r="http://schemas.openxmlformats.org/officeDocument/2006/relationships" xmlns:m="http://schemas.openxmlformats.org/officeDocument/2006/math" xmlns:v="urn:schemas-microsoft-com:vml" xmlns:wp14="http://schemas.microsoft.com/office/word/2010/wordprocessingDrawing" xmlns:wp="http://schemas.openxmlformats.org/drawingml/2006/wordprocessingDrawing" xmlns:w10="urn:schemas-microsoft-com:office:word" xmlns:w="http://schemas.openxmlformats.org/wordprocessingml/2006/main" xmlns:w14="http://schemas.microsoft.com/office/word/2010/wordml" xmlns:w15="http://schemas.microsoft.com/office/word/2012/wordml" xmlns:w16cex="http://schemas.microsoft.com/office/word/2018/wordml/cex" xmlns:w16cid="http://schemas.microsoft.com/office/word/2016/wordml/cid" xmlns:w16="http://schemas.microsoft.com/office/word/2018/wordml" xmlns:w16sdtdh="http://schemas.microsoft.com/office/word/2020/wordml/sdtdatahash" xmlns:w16se="http://schemas.microsoft.com/office/word/2015/wordml/symex" xmlns:wpg="http://schemas.microsoft.com/office/word/2010/wordprocessingGroup" xmlns:wpi="http://schemas.microsoft.com/office/word/2010/wordprocessingInk" xmlns:wne="http://schemas.microsoft.com/office/word/2006/wordml" xmlns:wps="http://schemas.microsoft.com/office/word/2010/wordprocessingShape" mc:Ignorable="w14 w15 w16se w16cid w16 w16cex w16sdtdh wp14">
   <w:abstractNum w:abstractNumId="0" w15:restartNumberingAfterBreak="0">
+    <w:nsid w:val="015538FB"/>
+    <w:multiLevelType w:val="multilevel"/>
+    <w:tmpl w:val="562081CA"/>
+    <w:lvl w:ilvl="0">
+      <w:start w:val="1"/>
+      <w:numFmt w:val="bullet"/>
+      <w:lvlText w:val=""/>
+      <w:lvlJc w:val="left"/>
+      <w:pPr>
+        <w:tabs>
+          <w:tab w:val="num" w:pos="720"/>
+        </w:tabs>
+        <w:ind w:left="720" w:hanging="360"/>
+      </w:pPr>
+      <w:rPr>
+        <w:rFonts w:ascii="Symbol" w:hAnsi="Symbol" w:hint="default"/>
+        <w:sz w:val="20"/>
+      </w:rPr>
+    </w:lvl>
+    <w:lvl w:ilvl="1" w:tentative="1">
+      <w:start w:val="1"/>
+      <w:numFmt w:val="bullet"/>
+      <w:lvlText w:val="o"/>
+      <w:lvlJc w:val="left"/>
+      <w:pPr>
+        <w:tabs>
+          <w:tab w:val="num" w:pos="1440"/>
+        </w:tabs>
+        <w:ind w:left="1440" w:hanging="360"/>
+      </w:pPr>
+      <w:rPr>
+        <w:rFonts w:ascii="Courier New" w:hAnsi="Courier New" w:hint="default"/>
+        <w:sz w:val="20"/>
+      </w:rPr>
+    </w:lvl>
+    <w:lvl w:ilvl="2" w:tentative="1">
+      <w:start w:val="1"/>
+      <w:numFmt w:val="bullet"/>
+      <w:lvlText w:val=""/>
+      <w:lvlJc w:val="left"/>
+      <w:pPr>
+        <w:tabs>
+          <w:tab w:val="num" w:pos="2160"/>
+        </w:tabs>
+        <w:ind w:left="2160" w:hanging="360"/>
+      </w:pPr>
+      <w:rPr>
+        <w:rFonts w:ascii="Wingdings" w:hAnsi="Wingdings" w:hint="default"/>
+        <w:sz w:val="20"/>
+      </w:rPr>
+    </w:lvl>
+    <w:lvl w:ilvl="3" w:tentative="1">
+      <w:start w:val="1"/>
+      <w:numFmt w:val="bullet"/>
+      <w:lvlText w:val=""/>
+      <w:lvlJc w:val="left"/>
+      <w:pPr>
+        <w:tabs>
+          <w:tab w:val="num" w:pos="2880"/>
+        </w:tabs>
+        <w:ind w:left="2880" w:hanging="360"/>
+      </w:pPr>
+      <w:rPr>
+        <w:rFonts w:ascii="Wingdings" w:hAnsi="Wingdings" w:hint="default"/>
+        <w:sz w:val="20"/>
+      </w:rPr>
+    </w:lvl>
+    <w:lvl w:ilvl="4" w:tentative="1">
+      <w:start w:val="1"/>
+      <w:numFmt w:val="bullet"/>
+      <w:lvlText w:val=""/>
+      <w:lvlJc w:val="left"/>
+      <w:pPr>
+        <w:tabs>
+          <w:tab w:val="num" w:pos="3600"/>
+        </w:tabs>
+        <w:ind w:left="3600" w:hanging="360"/>
+      </w:pPr>
+      <w:rPr>
+        <w:rFonts w:ascii="Wingdings" w:hAnsi="Wingdings" w:hint="default"/>
+        <w:sz w:val="20"/>
+      </w:rPr>
+    </w:lvl>
+    <w:lvl w:ilvl="5" w:tentative="1">
+      <w:start w:val="1"/>
+      <w:numFmt w:val="bullet"/>
+      <w:lvlText w:val=""/>
+      <w:lvlJc w:val="left"/>
+      <w:pPr>
+        <w:tabs>
+          <w:tab w:val="num" w:pos="4320"/>
+        </w:tabs>
+        <w:ind w:left="4320" w:hanging="360"/>
+      </w:pPr>
+      <w:rPr>
+        <w:rFonts w:ascii="Wingdings" w:hAnsi="Wingdings" w:hint="default"/>
+        <w:sz w:val="20"/>
+      </w:rPr>
+    </w:lvl>
+    <w:lvl w:ilvl="6" w:tentative="1">
+      <w:start w:val="1"/>
+      <w:numFmt w:val="bullet"/>
+      <w:lvlText w:val=""/>
+      <w:lvlJc w:val="left"/>
+      <w:pPr>
+        <w:tabs>
+          <w:tab w:val="num" w:pos="5040"/>
+        </w:tabs>
+        <w:ind w:left="5040" w:hanging="360"/>
+      </w:pPr>
+      <w:rPr>
+        <w:rFonts w:ascii="Wingdings" w:hAnsi="Wingdings" w:hint="default"/>
+        <w:sz w:val="20"/>
+      </w:rPr>
+    </w:lvl>
+    <w:lvl w:ilvl="7" w:tentative="1">
+      <w:start w:val="1"/>
+      <w:numFmt w:val="bullet"/>
+      <w:lvlText w:val=""/>
+      <w:lvlJc w:val="left"/>
+      <w:pPr>
+        <w:tabs>
+          <w:tab w:val="num" w:pos="5760"/>
+        </w:tabs>
+        <w:ind w:left="5760" w:hanging="360"/>
+      </w:pPr>
+      <w:rPr>
+        <w:rFonts w:ascii="Wingdings" w:hAnsi="Wingdings" w:hint="default"/>
+        <w:sz w:val="20"/>
+      </w:rPr>
+    </w:lvl>
+    <w:lvl w:ilvl="8" w:tentative="1">
+      <w:start w:val="1"/>
+      <w:numFmt w:val="bullet"/>
+      <w:lvlText w:val=""/>
+      <w:lvlJc w:val="left"/>
+      <w:pPr>
+        <w:tabs>
+          <w:tab w:val="num" w:pos="6480"/>
+        </w:tabs>
+        <w:ind w:left="6480" w:hanging="360"/>
+      </w:pPr>
+      <w:rPr>
+        <w:rFonts w:ascii="Wingdings" w:hAnsi="Wingdings" w:hint="default"/>
+        <w:sz w:val="20"/>
+      </w:rPr>
+    </w:lvl>
+  </w:abstractNum>
+  <w:abstractNum w:abstractNumId="1" w15:restartNumberingAfterBreak="0">
     <w:nsid w:val="0B921059"/>
     <w:multiLevelType w:val="multilevel"/>
     <w:tmpl w:val="93523D1C"/>
@@ -6462,7 +7312,7 @@
       </w:pPr>
     </w:lvl>
   </w:abstractNum>
-  <w:abstractNum w:abstractNumId="1" w15:restartNumberingAfterBreak="0">
+  <w:abstractNum w:abstractNumId="2" w15:restartNumberingAfterBreak="0">
     <w:nsid w:val="100D01C6"/>
     <w:multiLevelType w:val="multilevel"/>
     <w:tmpl w:val="848A2334"/>
@@ -6575,7 +7425,156 @@
       </w:pPr>
     </w:lvl>
   </w:abstractNum>
-  <w:abstractNum w:abstractNumId="2" w15:restartNumberingAfterBreak="0">
+  <w:abstractNum w:abstractNumId="3" w15:restartNumberingAfterBreak="0">
+    <w:nsid w:val="13E56FF3"/>
+    <w:multiLevelType w:val="multilevel"/>
+    <w:tmpl w:val="31306E9A"/>
+    <w:lvl w:ilvl="0">
+      <w:start w:val="1"/>
+      <w:numFmt w:val="bullet"/>
+      <w:lvlText w:val=""/>
+      <w:lvlJc w:val="left"/>
+      <w:pPr>
+        <w:tabs>
+          <w:tab w:val="num" w:pos="720"/>
+        </w:tabs>
+        <w:ind w:left="720" w:hanging="360"/>
+      </w:pPr>
+      <w:rPr>
+        <w:rFonts w:ascii="Symbol" w:hAnsi="Symbol" w:hint="default"/>
+        <w:sz w:val="20"/>
+      </w:rPr>
+    </w:lvl>
+    <w:lvl w:ilvl="1" w:tentative="1">
+      <w:start w:val="1"/>
+      <w:numFmt w:val="bullet"/>
+      <w:lvlText w:val="o"/>
+      <w:lvlJc w:val="left"/>
+      <w:pPr>
+        <w:tabs>
+          <w:tab w:val="num" w:pos="1440"/>
+        </w:tabs>
+        <w:ind w:left="1440" w:hanging="360"/>
+      </w:pPr>
+      <w:rPr>
+        <w:rFonts w:ascii="Courier New" w:hAnsi="Courier New" w:hint="default"/>
+        <w:sz w:val="20"/>
+      </w:rPr>
+    </w:lvl>
+    <w:lvl w:ilvl="2" w:tentative="1">
+      <w:start w:val="1"/>
+      <w:numFmt w:val="bullet"/>
+      <w:lvlText w:val=""/>
+      <w:lvlJc w:val="left"/>
+      <w:pPr>
+        <w:tabs>
+          <w:tab w:val="num" w:pos="2160"/>
+        </w:tabs>
+        <w:ind w:left="2160" w:hanging="360"/>
+      </w:pPr>
+      <w:rPr>
+        <w:rFonts w:ascii="Wingdings" w:hAnsi="Wingdings" w:hint="default"/>
+        <w:sz w:val="20"/>
+      </w:rPr>
+    </w:lvl>
+    <w:lvl w:ilvl="3" w:tentative="1">
+      <w:start w:val="1"/>
+      <w:numFmt w:val="bullet"/>
+      <w:lvlText w:val=""/>
+      <w:lvlJc w:val="left"/>
+      <w:pPr>
+        <w:tabs>
+          <w:tab w:val="num" w:pos="2880"/>
+        </w:tabs>
+        <w:ind w:left="2880" w:hanging="360"/>
+      </w:pPr>
+      <w:rPr>
+        <w:rFonts w:ascii="Wingdings" w:hAnsi="Wingdings" w:hint="default"/>
+        <w:sz w:val="20"/>
+      </w:rPr>
+    </w:lvl>
+    <w:lvl w:ilvl="4" w:tentative="1">
+      <w:start w:val="1"/>
+      <w:numFmt w:val="bullet"/>
+      <w:lvlText w:val=""/>
+      <w:lvlJc w:val="left"/>
+      <w:pPr>
+        <w:tabs>
+          <w:tab w:val="num" w:pos="3600"/>
+        </w:tabs>
+        <w:ind w:left="3600" w:hanging="360"/>
+      </w:pPr>
+      <w:rPr>
+        <w:rFonts w:ascii="Wingdings" w:hAnsi="Wingdings" w:hint="default"/>
+        <w:sz w:val="20"/>
+      </w:rPr>
+    </w:lvl>
+    <w:lvl w:ilvl="5" w:tentative="1">
+      <w:start w:val="1"/>
+      <w:numFmt w:val="bullet"/>
+      <w:lvlText w:val=""/>
+      <w:lvlJc w:val="left"/>
+      <w:pPr>
+        <w:tabs>
+          <w:tab w:val="num" w:pos="4320"/>
+        </w:tabs>
+        <w:ind w:left="4320" w:hanging="360"/>
+      </w:pPr>
+      <w:rPr>
+        <w:rFonts w:ascii="Wingdings" w:hAnsi="Wingdings" w:hint="default"/>
+        <w:sz w:val="20"/>
+      </w:rPr>
+    </w:lvl>
+    <w:lvl w:ilvl="6" w:tentative="1">
+      <w:start w:val="1"/>
+      <w:numFmt w:val="bullet"/>
+      <w:lvlText w:val=""/>
+      <w:lvlJc w:val="left"/>
+      <w:pPr>
+        <w:tabs>
+          <w:tab w:val="num" w:pos="5040"/>
+        </w:tabs>
+        <w:ind w:left="5040" w:hanging="360"/>
+      </w:pPr>
+      <w:rPr>
+        <w:rFonts w:ascii="Wingdings" w:hAnsi="Wingdings" w:hint="default"/>
+        <w:sz w:val="20"/>
+      </w:rPr>
+    </w:lvl>
+    <w:lvl w:ilvl="7" w:tentative="1">
+      <w:start w:val="1"/>
+      <w:numFmt w:val="bullet"/>
+      <w:lvlText w:val=""/>
+      <w:lvlJc w:val="left"/>
+      <w:pPr>
+        <w:tabs>
+          <w:tab w:val="num" w:pos="5760"/>
+        </w:tabs>
+        <w:ind w:left="5760" w:hanging="360"/>
+      </w:pPr>
+      <w:rPr>
+        <w:rFonts w:ascii="Wingdings" w:hAnsi="Wingdings" w:hint="default"/>
+        <w:sz w:val="20"/>
+      </w:rPr>
+    </w:lvl>
+    <w:lvl w:ilvl="8" w:tentative="1">
+      <w:start w:val="1"/>
+      <w:numFmt w:val="bullet"/>
+      <w:lvlText w:val=""/>
+      <w:lvlJc w:val="left"/>
+      <w:pPr>
+        <w:tabs>
+          <w:tab w:val="num" w:pos="6480"/>
+        </w:tabs>
+        <w:ind w:left="6480" w:hanging="360"/>
+      </w:pPr>
+      <w:rPr>
+        <w:rFonts w:ascii="Wingdings" w:hAnsi="Wingdings" w:hint="default"/>
+        <w:sz w:val="20"/>
+      </w:rPr>
+    </w:lvl>
+  </w:abstractNum>
+  <w:abstractNum w:abstractNumId="4" w15:restartNumberingAfterBreak="0">
     <w:nsid w:val="151E49CA"/>
     <w:multiLevelType w:val="multilevel"/>
     <w:tmpl w:val="20607CB8"/>
@@ -6724,7 +7723,156 @@
       </w:rPr>
     </w:lvl>
   </w:abstractNum>
-  <w:abstractNum w:abstractNumId="3" w15:restartNumberingAfterBreak="0">
+  <w:abstractNum w:abstractNumId="5" w15:restartNumberingAfterBreak="0">
+    <w:nsid w:val="213777AF"/>
+    <w:multiLevelType w:val="multilevel"/>
+    <w:tmpl w:val="852A3B80"/>
+    <w:lvl w:ilvl="0">
+      <w:start w:val="1"/>
+      <w:numFmt w:val="bullet"/>
+      <w:lvlText w:val=""/>
+      <w:lvlJc w:val="left"/>
+      <w:pPr>
+        <w:tabs>
+          <w:tab w:val="num" w:pos="720"/>
+        </w:tabs>
+        <w:ind w:left="720" w:hanging="360"/>
+      </w:pPr>
+      <w:rPr>
+        <w:rFonts w:ascii="Symbol" w:hAnsi="Symbol" w:hint="default"/>
+        <w:sz w:val="20"/>
+      </w:rPr>
+    </w:lvl>
+    <w:lvl w:ilvl="1" w:tentative="1">
+      <w:start w:val="1"/>
+      <w:numFmt w:val="bullet"/>
+      <w:lvlText w:val="o"/>
+      <w:lvlJc w:val="left"/>
+      <w:pPr>
+        <w:tabs>
+          <w:tab w:val="num" w:pos="1440"/>
+        </w:tabs>
+        <w:ind w:left="1440" w:hanging="360"/>
+      </w:pPr>
+      <w:rPr>
+        <w:rFonts w:ascii="Courier New" w:hAnsi="Courier New" w:hint="default"/>
+        <w:sz w:val="20"/>
+      </w:rPr>
+    </w:lvl>
+    <w:lvl w:ilvl="2" w:tentative="1">
+      <w:start w:val="1"/>
+      <w:numFmt w:val="bullet"/>
+      <w:lvlText w:val=""/>
+      <w:lvlJc w:val="left"/>
+      <w:pPr>
+        <w:tabs>
+          <w:tab w:val="num" w:pos="2160"/>
+        </w:tabs>
+        <w:ind w:left="2160" w:hanging="360"/>
+      </w:pPr>
+      <w:rPr>
+        <w:rFonts w:ascii="Wingdings" w:hAnsi="Wingdings" w:hint="default"/>
+        <w:sz w:val="20"/>
+      </w:rPr>
+    </w:lvl>
+    <w:lvl w:ilvl="3" w:tentative="1">
+      <w:start w:val="1"/>
+      <w:numFmt w:val="bullet"/>
+      <w:lvlText w:val=""/>
+      <w:lvlJc w:val="left"/>
+      <w:pPr>
+        <w:tabs>
+          <w:tab w:val="num" w:pos="2880"/>
+        </w:tabs>
+        <w:ind w:left="2880" w:hanging="360"/>
+      </w:pPr>
+      <w:rPr>
+        <w:rFonts w:ascii="Wingdings" w:hAnsi="Wingdings" w:hint="default"/>
+        <w:sz w:val="20"/>
+      </w:rPr>
+    </w:lvl>
+    <w:lvl w:ilvl="4" w:tentative="1">
+      <w:start w:val="1"/>
+      <w:numFmt w:val="bullet"/>
+      <w:lvlText w:val=""/>
+      <w:lvlJc w:val="left"/>
+      <w:pPr>
+        <w:tabs>
+          <w:tab w:val="num" w:pos="3600"/>
+        </w:tabs>
+        <w:ind w:left="3600" w:hanging="360"/>
+      </w:pPr>
+      <w:rPr>
+        <w:rFonts w:ascii="Wingdings" w:hAnsi="Wingdings" w:hint="default"/>
+        <w:sz w:val="20"/>
+      </w:rPr>
+    </w:lvl>
+    <w:lvl w:ilvl="5" w:tentative="1">
+      <w:start w:val="1"/>
+      <w:numFmt w:val="bullet"/>
+      <w:lvlText w:val=""/>
+      <w:lvlJc w:val="left"/>
+      <w:pPr>
+        <w:tabs>
+          <w:tab w:val="num" w:pos="4320"/>
+        </w:tabs>
+        <w:ind w:left="4320" w:hanging="360"/>
+      </w:pPr>
+      <w:rPr>
+        <w:rFonts w:ascii="Wingdings" w:hAnsi="Wingdings" w:hint="default"/>
+        <w:sz w:val="20"/>
+      </w:rPr>
+    </w:lvl>
+    <w:lvl w:ilvl="6" w:tentative="1">
+      <w:start w:val="1"/>
+      <w:numFmt w:val="bullet"/>
+      <w:lvlText w:val=""/>
+      <w:lvlJc w:val="left"/>
+      <w:pPr>
+        <w:tabs>
+          <w:tab w:val="num" w:pos="5040"/>
+        </w:tabs>
+        <w:ind w:left="5040" w:hanging="360"/>
+      </w:pPr>
+      <w:rPr>
+        <w:rFonts w:ascii="Wingdings" w:hAnsi="Wingdings" w:hint="default"/>
+        <w:sz w:val="20"/>
+      </w:rPr>
+    </w:lvl>
+    <w:lvl w:ilvl="7" w:tentative="1">
+      <w:start w:val="1"/>
+      <w:numFmt w:val="bullet"/>
+      <w:lvlText w:val=""/>
+      <w:lvlJc w:val="left"/>
+      <w:pPr>
+        <w:tabs>
+          <w:tab w:val="num" w:pos="5760"/>
+        </w:tabs>
+        <w:ind w:left="5760" w:hanging="360"/>
+      </w:pPr>
+      <w:rPr>
+        <w:rFonts w:ascii="Wingdings" w:hAnsi="Wingdings" w:hint="default"/>
+        <w:sz w:val="20"/>
+      </w:rPr>
+    </w:lvl>
+    <w:lvl w:ilvl="8" w:tentative="1">
+      <w:start w:val="1"/>
+      <w:numFmt w:val="bullet"/>
+      <w:lvlText w:val=""/>
+      <w:lvlJc w:val="left"/>
+      <w:pPr>
+        <w:tabs>
+          <w:tab w:val="num" w:pos="6480"/>
+        </w:tabs>
+        <w:ind w:left="6480" w:hanging="360"/>
+      </w:pPr>
+      <w:rPr>
+        <w:rFonts w:ascii="Wingdings" w:hAnsi="Wingdings" w:hint="default"/>
+        <w:sz w:val="20"/>
+      </w:rPr>
+    </w:lvl>
+  </w:abstractNum>
+  <w:abstractNum w:abstractNumId="6" w15:restartNumberingAfterBreak="0">
     <w:nsid w:val="23582B89"/>
     <w:multiLevelType w:val="multilevel"/>
     <w:tmpl w:val="CA885A8A"/>
@@ -6873,7 +8021,7 @@
       </w:rPr>
     </w:lvl>
   </w:abstractNum>
-  <w:abstractNum w:abstractNumId="4" w15:restartNumberingAfterBreak="0">
+  <w:abstractNum w:abstractNumId="7" w15:restartNumberingAfterBreak="0">
     <w:nsid w:val="238A0F19"/>
     <w:multiLevelType w:val="multilevel"/>
     <w:tmpl w:val="E08E5EAE"/>
@@ -7022,7 +8170,7 @@
       </w:rPr>
     </w:lvl>
   </w:abstractNum>
-  <w:abstractNum w:abstractNumId="5" w15:restartNumberingAfterBreak="0">
+  <w:abstractNum w:abstractNumId="8" w15:restartNumberingAfterBreak="0">
     <w:nsid w:val="25E1675D"/>
     <w:multiLevelType w:val="multilevel"/>
     <w:tmpl w:val="68C24CC4"/>
@@ -7171,7 +8319,7 @@
       </w:rPr>
     </w:lvl>
   </w:abstractNum>
-  <w:abstractNum w:abstractNumId="6" w15:restartNumberingAfterBreak="0">
+  <w:abstractNum w:abstractNumId="9" w15:restartNumberingAfterBreak="0">
     <w:nsid w:val="2B1F7249"/>
     <w:multiLevelType w:val="multilevel"/>
     <w:tmpl w:val="3D7042D0"/>
@@ -7320,7 +8468,7 @@
       </w:rPr>
     </w:lvl>
   </w:abstractNum>
-  <w:abstractNum w:abstractNumId="7" w15:restartNumberingAfterBreak="0">
+  <w:abstractNum w:abstractNumId="10" w15:restartNumberingAfterBreak="0">
     <w:nsid w:val="3DCD3302"/>
     <w:multiLevelType w:val="multilevel"/>
     <w:tmpl w:val="002866A2"/>
@@ -7469,7 +8617,7 @@
       </w:rPr>
     </w:lvl>
   </w:abstractNum>
-  <w:abstractNum w:abstractNumId="8" w15:restartNumberingAfterBreak="0">
+  <w:abstractNum w:abstractNumId="11" w15:restartNumberingAfterBreak="0">
     <w:nsid w:val="44D84B59"/>
     <w:multiLevelType w:val="multilevel"/>
     <w:tmpl w:val="A6405C84"/>
@@ -7618,7 +8766,156 @@
       </w:rPr>
     </w:lvl>
   </w:abstractNum>
-  <w:abstractNum w:abstractNumId="9" w15:restartNumberingAfterBreak="0">
+  <w:abstractNum w:abstractNumId="12" w15:restartNumberingAfterBreak="0">
+    <w:nsid w:val="4DDE1379"/>
+    <w:multiLevelType w:val="multilevel"/>
+    <w:tmpl w:val="9416ABD2"/>
+    <w:lvl w:ilvl="0">
+      <w:start w:val="1"/>
+      <w:numFmt w:val="bullet"/>
+      <w:lvlText w:val=""/>
+      <w:lvlJc w:val="left"/>
+      <w:pPr>
+        <w:tabs>
+          <w:tab w:val="num" w:pos="720"/>
+        </w:tabs>
+        <w:ind w:left="720" w:hanging="360"/>
+      </w:pPr>
+      <w:rPr>
+        <w:rFonts w:ascii="Symbol" w:hAnsi="Symbol" w:hint="default"/>
+        <w:sz w:val="20"/>
+      </w:rPr>
+    </w:lvl>
+    <w:lvl w:ilvl="1" w:tentative="1">
+      <w:start w:val="1"/>
+      <w:numFmt w:val="bullet"/>
+      <w:lvlText w:val="o"/>
+      <w:lvlJc w:val="left"/>
+      <w:pPr>
+        <w:tabs>
+          <w:tab w:val="num" w:pos="1440"/>
+        </w:tabs>
+        <w:ind w:left="1440" w:hanging="360"/>
+      </w:pPr>
+      <w:rPr>
+        <w:rFonts w:ascii="Courier New" w:hAnsi="Courier New" w:hint="default"/>
+        <w:sz w:val="20"/>
+      </w:rPr>
+    </w:lvl>
+    <w:lvl w:ilvl="2" w:tentative="1">
+      <w:start w:val="1"/>
+      <w:numFmt w:val="bullet"/>
+      <w:lvlText w:val=""/>
+      <w:lvlJc w:val="left"/>
+      <w:pPr>
+        <w:tabs>
+          <w:tab w:val="num" w:pos="2160"/>
+        </w:tabs>
+        <w:ind w:left="2160" w:hanging="360"/>
+      </w:pPr>
+      <w:rPr>
+        <w:rFonts w:ascii="Wingdings" w:hAnsi="Wingdings" w:hint="default"/>
+        <w:sz w:val="20"/>
+      </w:rPr>
+    </w:lvl>
+    <w:lvl w:ilvl="3" w:tentative="1">
+      <w:start w:val="1"/>
+      <w:numFmt w:val="bullet"/>
+      <w:lvlText w:val=""/>
+      <w:lvlJc w:val="left"/>
+      <w:pPr>
+        <w:tabs>
+          <w:tab w:val="num" w:pos="2880"/>
+        </w:tabs>
+        <w:ind w:left="2880" w:hanging="360"/>
+      </w:pPr>
+      <w:rPr>
+        <w:rFonts w:ascii="Wingdings" w:hAnsi="Wingdings" w:hint="default"/>
+        <w:sz w:val="20"/>
+      </w:rPr>
+    </w:lvl>
+    <w:lvl w:ilvl="4" w:tentative="1">
+      <w:start w:val="1"/>
+      <w:numFmt w:val="bullet"/>
+      <w:lvlText w:val=""/>
+      <w:lvlJc w:val="left"/>
+      <w:pPr>
+        <w:tabs>
+          <w:tab w:val="num" w:pos="3600"/>
+        </w:tabs>
+        <w:ind w:left="3600" w:hanging="360"/>
+      </w:pPr>
+      <w:rPr>
+        <w:rFonts w:ascii="Wingdings" w:hAnsi="Wingdings" w:hint="default"/>
+        <w:sz w:val="20"/>
+      </w:rPr>
+    </w:lvl>
+    <w:lvl w:ilvl="5" w:tentative="1">
+      <w:start w:val="1"/>
+      <w:numFmt w:val="bullet"/>
+      <w:lvlText w:val=""/>
+      <w:lvlJc w:val="left"/>
+      <w:pPr>
+        <w:tabs>
+          <w:tab w:val="num" w:pos="4320"/>
+        </w:tabs>
+        <w:ind w:left="4320" w:hanging="360"/>
+      </w:pPr>
+      <w:rPr>
+        <w:rFonts w:ascii="Wingdings" w:hAnsi="Wingdings" w:hint="default"/>
+        <w:sz w:val="20"/>
+      </w:rPr>
+    </w:lvl>
+    <w:lvl w:ilvl="6" w:tentative="1">
+      <w:start w:val="1"/>
+      <w:numFmt w:val="bullet"/>
+      <w:lvlText w:val=""/>
+      <w:lvlJc w:val="left"/>
+      <w:pPr>
+        <w:tabs>
+          <w:tab w:val="num" w:pos="5040"/>
+        </w:tabs>
+        <w:ind w:left="5040" w:hanging="360"/>
+      </w:pPr>
+      <w:rPr>
+        <w:rFonts w:ascii="Wingdings" w:hAnsi="Wingdings" w:hint="default"/>
+        <w:sz w:val="20"/>
+      </w:rPr>
+    </w:lvl>
+    <w:lvl w:ilvl="7" w:tentative="1">
+      <w:start w:val="1"/>
+      <w:numFmt w:val="bullet"/>
+      <w:lvlText w:val=""/>
+      <w:lvlJc w:val="left"/>
+      <w:pPr>
+        <w:tabs>
+          <w:tab w:val="num" w:pos="5760"/>
+        </w:tabs>
+        <w:ind w:left="5760" w:hanging="360"/>
+      </w:pPr>
+      <w:rPr>
+        <w:rFonts w:ascii="Wingdings" w:hAnsi="Wingdings" w:hint="default"/>
+        <w:sz w:val="20"/>
+      </w:rPr>
+    </w:lvl>
+    <w:lvl w:ilvl="8" w:tentative="1">
+      <w:start w:val="1"/>
+      <w:numFmt w:val="bullet"/>
+      <w:lvlText w:val=""/>
+      <w:lvlJc w:val="left"/>
+      <w:pPr>
+        <w:tabs>
+          <w:tab w:val="num" w:pos="6480"/>
+        </w:tabs>
+        <w:ind w:left="6480" w:hanging="360"/>
+      </w:pPr>
+      <w:rPr>
+        <w:rFonts w:ascii="Wingdings" w:hAnsi="Wingdings" w:hint="default"/>
+        <w:sz w:val="20"/>
+      </w:rPr>
+    </w:lvl>
+  </w:abstractNum>
+  <w:abstractNum w:abstractNumId="13" w15:restartNumberingAfterBreak="0">
     <w:nsid w:val="511C6DBB"/>
     <w:multiLevelType w:val="multilevel"/>
     <w:tmpl w:val="D702E3AE"/>
@@ -7735,7 +9032,7 @@
       </w:pPr>
     </w:lvl>
   </w:abstractNum>
-  <w:abstractNum w:abstractNumId="10" w15:restartNumberingAfterBreak="0">
+  <w:abstractNum w:abstractNumId="14" w15:restartNumberingAfterBreak="0">
     <w:nsid w:val="56827DD1"/>
     <w:multiLevelType w:val="multilevel"/>
     <w:tmpl w:val="F97A5DA6"/>
@@ -7884,7 +9181,7 @@
       </w:rPr>
     </w:lvl>
   </w:abstractNum>
-  <w:abstractNum w:abstractNumId="11" w15:restartNumberingAfterBreak="0">
+  <w:abstractNum w:abstractNumId="15" w15:restartNumberingAfterBreak="0">
     <w:nsid w:val="5B701F06"/>
     <w:multiLevelType w:val="multilevel"/>
     <w:tmpl w:val="BB7C222E"/>
@@ -8001,7 +9298,7 @@
       </w:pPr>
     </w:lvl>
   </w:abstractNum>
-  <w:abstractNum w:abstractNumId="12" w15:restartNumberingAfterBreak="0">
+  <w:abstractNum w:abstractNumId="16" w15:restartNumberingAfterBreak="0">
     <w:nsid w:val="6DAF1F9E"/>
     <w:multiLevelType w:val="hybridMultilevel"/>
     <w:tmpl w:val="F11670CC"/>
@@ -8114,7 +9411,156 @@
       </w:rPr>
     </w:lvl>
   </w:abstractNum>
-  <w:abstractNum w:abstractNumId="13" w15:restartNumberingAfterBreak="0">
+  <w:abstractNum w:abstractNumId="17" w15:restartNumberingAfterBreak="0">
+    <w:nsid w:val="75B629FE"/>
+    <w:multiLevelType w:val="multilevel"/>
+    <w:tmpl w:val="4C1EB19C"/>
+    <w:lvl w:ilvl="0">
+      <w:start w:val="1"/>
+      <w:numFmt w:val="bullet"/>
+      <w:lvlText w:val=""/>
+      <w:lvlJc w:val="left"/>
+      <w:pPr>
+        <w:tabs>
+          <w:tab w:val="num" w:pos="720"/>
+        </w:tabs>
+        <w:ind w:left="720" w:hanging="360"/>
+      </w:pPr>
+      <w:rPr>
+        <w:rFonts w:ascii="Symbol" w:hAnsi="Symbol" w:hint="default"/>
+        <w:sz w:val="20"/>
+      </w:rPr>
+    </w:lvl>
+    <w:lvl w:ilvl="1" w:tentative="1">
+      <w:start w:val="1"/>
+      <w:numFmt w:val="bullet"/>
+      <w:lvlText w:val="o"/>
+      <w:lvlJc w:val="left"/>
+      <w:pPr>
+        <w:tabs>
+          <w:tab w:val="num" w:pos="1440"/>
+        </w:tabs>
+        <w:ind w:left="1440" w:hanging="360"/>
+      </w:pPr>
+      <w:rPr>
+        <w:rFonts w:ascii="Courier New" w:hAnsi="Courier New" w:hint="default"/>
+        <w:sz w:val="20"/>
+      </w:rPr>
+    </w:lvl>
+    <w:lvl w:ilvl="2" w:tentative="1">
+      <w:start w:val="1"/>
+      <w:numFmt w:val="bullet"/>
+      <w:lvlText w:val=""/>
+      <w:lvlJc w:val="left"/>
+      <w:pPr>
+        <w:tabs>
+          <w:tab w:val="num" w:pos="2160"/>
+        </w:tabs>
+        <w:ind w:left="2160" w:hanging="360"/>
+      </w:pPr>
+      <w:rPr>
+        <w:rFonts w:ascii="Wingdings" w:hAnsi="Wingdings" w:hint="default"/>
+        <w:sz w:val="20"/>
+      </w:rPr>
+    </w:lvl>
+    <w:lvl w:ilvl="3" w:tentative="1">
+      <w:start w:val="1"/>
+      <w:numFmt w:val="bullet"/>
+      <w:lvlText w:val=""/>
+      <w:lvlJc w:val="left"/>
+      <w:pPr>
+        <w:tabs>
+          <w:tab w:val="num" w:pos="2880"/>
+        </w:tabs>
+        <w:ind w:left="2880" w:hanging="360"/>
+      </w:pPr>
+      <w:rPr>
+        <w:rFonts w:ascii="Wingdings" w:hAnsi="Wingdings" w:hint="default"/>
+        <w:sz w:val="20"/>
+      </w:rPr>
+    </w:lvl>
+    <w:lvl w:ilvl="4" w:tentative="1">
+      <w:start w:val="1"/>
+      <w:numFmt w:val="bullet"/>
+      <w:lvlText w:val=""/>
+      <w:lvlJc w:val="left"/>
+      <w:pPr>
+        <w:tabs>
+          <w:tab w:val="num" w:pos="3600"/>
+        </w:tabs>
+        <w:ind w:left="3600" w:hanging="360"/>
+      </w:pPr>
+      <w:rPr>
+        <w:rFonts w:ascii="Wingdings" w:hAnsi="Wingdings" w:hint="default"/>
+        <w:sz w:val="20"/>
+      </w:rPr>
+    </w:lvl>
+    <w:lvl w:ilvl="5" w:tentative="1">
+      <w:start w:val="1"/>
+      <w:numFmt w:val="bullet"/>
+      <w:lvlText w:val=""/>
+      <w:lvlJc w:val="left"/>
+      <w:pPr>
+        <w:tabs>
+          <w:tab w:val="num" w:pos="4320"/>
+        </w:tabs>
+        <w:ind w:left="4320" w:hanging="360"/>
+      </w:pPr>
+      <w:rPr>
+        <w:rFonts w:ascii="Wingdings" w:hAnsi="Wingdings" w:hint="default"/>
+        <w:sz w:val="20"/>
+      </w:rPr>
+    </w:lvl>
+    <w:lvl w:ilvl="6" w:tentative="1">
+      <w:start w:val="1"/>
+      <w:numFmt w:val="bullet"/>
+      <w:lvlText w:val=""/>
+      <w:lvlJc w:val="left"/>
+      <w:pPr>
+        <w:tabs>
+          <w:tab w:val="num" w:pos="5040"/>
+        </w:tabs>
+        <w:ind w:left="5040" w:hanging="360"/>
+      </w:pPr>
+      <w:rPr>
+        <w:rFonts w:ascii="Wingdings" w:hAnsi="Wingdings" w:hint="default"/>
+        <w:sz w:val="20"/>
+      </w:rPr>
+    </w:lvl>
+    <w:lvl w:ilvl="7" w:tentative="1">
+      <w:start w:val="1"/>
+      <w:numFmt w:val="bullet"/>
+      <w:lvlText w:val=""/>
+      <w:lvlJc w:val="left"/>
+      <w:pPr>
+        <w:tabs>
+          <w:tab w:val="num" w:pos="5760"/>
+        </w:tabs>
+        <w:ind w:left="5760" w:hanging="360"/>
+      </w:pPr>
+      <w:rPr>
+        <w:rFonts w:ascii="Wingdings" w:hAnsi="Wingdings" w:hint="default"/>
+        <w:sz w:val="20"/>
+      </w:rPr>
+    </w:lvl>
+    <w:lvl w:ilvl="8" w:tentative="1">
+      <w:start w:val="1"/>
+      <w:numFmt w:val="bullet"/>
+      <w:lvlText w:val=""/>
+      <w:lvlJc w:val="left"/>
+      <w:pPr>
+        <w:tabs>
+          <w:tab w:val="num" w:pos="6480"/>
+        </w:tabs>
+        <w:ind w:left="6480" w:hanging="360"/>
+      </w:pPr>
+      <w:rPr>
+        <w:rFonts w:ascii="Wingdings" w:hAnsi="Wingdings" w:hint="default"/>
+        <w:sz w:val="20"/>
+      </w:rPr>
+    </w:lvl>
+  </w:abstractNum>
+  <w:abstractNum w:abstractNumId="18" w15:restartNumberingAfterBreak="0">
     <w:nsid w:val="7D002F77"/>
     <w:multiLevelType w:val="multilevel"/>
     <w:tmpl w:val="539E341E"/>
@@ -8264,46 +9710,61 @@
     </w:lvl>
   </w:abstractNum>
   <w:num w:numId="1" w16cid:durableId="36701996">
+    <w:abstractNumId w:val="16"/>
+  </w:num>
+  <w:num w:numId="2" w16cid:durableId="1573345676">
+    <w:abstractNumId w:val="15"/>
+  </w:num>
+  <w:num w:numId="3" w16cid:durableId="575092263">
+    <w:abstractNumId w:val="13"/>
+  </w:num>
+  <w:num w:numId="4" w16cid:durableId="1983383661">
+    <w:abstractNumId w:val="2"/>
+  </w:num>
+  <w:num w:numId="5" w16cid:durableId="1120105784">
+    <w:abstractNumId w:val="8"/>
+  </w:num>
+  <w:num w:numId="6" w16cid:durableId="1248533831">
+    <w:abstractNumId w:val="9"/>
+  </w:num>
+  <w:num w:numId="7" w16cid:durableId="1646079853">
+    <w:abstractNumId w:val="1"/>
+  </w:num>
+  <w:num w:numId="8" w16cid:durableId="1603100342">
+    <w:abstractNumId w:val="10"/>
+  </w:num>
+  <w:num w:numId="9" w16cid:durableId="1706635565">
+    <w:abstractNumId w:val="11"/>
+  </w:num>
+  <w:num w:numId="10" w16cid:durableId="78410920">
+    <w:abstractNumId w:val="14"/>
+  </w:num>
+  <w:num w:numId="11" w16cid:durableId="247083580">
+    <w:abstractNumId w:val="4"/>
+  </w:num>
+  <w:num w:numId="12" w16cid:durableId="1613436949">
+    <w:abstractNumId w:val="7"/>
+  </w:num>
+  <w:num w:numId="13" w16cid:durableId="1902859149">
+    <w:abstractNumId w:val="6"/>
+  </w:num>
+  <w:num w:numId="14" w16cid:durableId="1724134778">
+    <w:abstractNumId w:val="18"/>
+  </w:num>
+  <w:num w:numId="15" w16cid:durableId="119105781">
+    <w:abstractNumId w:val="5"/>
+  </w:num>
+  <w:num w:numId="16" w16cid:durableId="15010042">
     <w:abstractNumId w:val="12"/>
   </w:num>
-  <w:num w:numId="2" w16cid:durableId="1573345676">
-    <w:abstractNumId w:val="11"/>
-  </w:num>
-  <w:num w:numId="3" w16cid:durableId="575092263">
-    <w:abstractNumId w:val="9"/>
-  </w:num>
-  <w:num w:numId="4" w16cid:durableId="1983383661">
-    <w:abstractNumId w:val="1"/>
-  </w:num>
-  <w:num w:numId="5" w16cid:durableId="1120105784">
-    <w:abstractNumId w:val="5"/>
-  </w:num>
-  <w:num w:numId="6" w16cid:durableId="1248533831">
-    <w:abstractNumId w:val="6"/>
-  </w:num>
-  <w:num w:numId="7" w16cid:durableId="1646079853">
+  <w:num w:numId="17" w16cid:durableId="1207720068">
     <w:abstractNumId w:val="0"/>
   </w:num>
-  <w:num w:numId="8" w16cid:durableId="1603100342">
-    <w:abstractNumId w:val="7"/>
-  </w:num>
-  <w:num w:numId="9" w16cid:durableId="1706635565">
-    <w:abstractNumId w:val="8"/>
-  </w:num>
-  <w:num w:numId="10" w16cid:durableId="78410920">
-    <w:abstractNumId w:val="10"/>
-  </w:num>
-  <w:num w:numId="11" w16cid:durableId="247083580">
-    <w:abstractNumId w:val="2"/>
-  </w:num>
-  <w:num w:numId="12" w16cid:durableId="1613436949">
-    <w:abstractNumId w:val="4"/>
-  </w:num>
-  <w:num w:numId="13" w16cid:durableId="1902859149">
+  <w:num w:numId="18" w16cid:durableId="1008363866">
     <w:abstractNumId w:val="3"/>
   </w:num>
-  <w:num w:numId="14" w16cid:durableId="1724134778">
-    <w:abstractNumId w:val="13"/>
+  <w:num w:numId="19" w16cid:durableId="407774218">
+    <w:abstractNumId w:val="17"/>
   </w:num>
 </w:numbering>
 </file>
@@ -9282,6 +10743,31 @@
       <w:iCs/>
     </w:rPr>
   </w:style>
+  <w:style w:type="character" w:styleId="HTMLCode">
+    <w:name w:val="HTML Code"/>
+    <w:basedOn w:val="DefaultParagraphFont"/>
+    <w:uiPriority w:val="99"/>
+    <w:semiHidden/>
+    <w:unhideWhenUsed/>
+    <w:rsid w:val="0043011B"/>
+    <w:rPr>
+      <w:rFonts w:ascii="Courier New" w:eastAsia="Times New Roman" w:hAnsi="Courier New" w:cs="Courier New"/>
+      <w:sz w:val="20"/>
+      <w:szCs w:val="20"/>
+    </w:rPr>
+  </w:style>
+  <w:style w:type="character" w:styleId="FollowedHyperlink">
+    <w:name w:val="FollowedHyperlink"/>
+    <w:basedOn w:val="DefaultParagraphFont"/>
+    <w:uiPriority w:val="99"/>
+    <w:semiHidden/>
+    <w:unhideWhenUsed/>
+    <w:rsid w:val="0043011B"/>
+    <w:rPr>
+      <w:color w:val="96607D" w:themeColor="followedHyperlink"/>
+      <w:u w:val="single"/>
+    </w:rPr>
+  </w:style>
 </w:styles>
 </file>
 

</xml_diff>